<commit_message>
Began adding space partitioning
- Added simple space partitioning
* Not yet efficient
</commit_message>
<xml_diff>
--- a/Sources.docx
+++ b/Sources.docx
@@ -41,6 +41,16 @@
       </w:hyperlink>
     </w:p>
     <w:p/>
+    <w:p>
+      <w:hyperlink r:id="rId7" w:history="1">
+        <w:r>
+          <w:rPr>
+            <w:rStyle w:val="Hyperlink"/>
+          </w:rPr>
+          <w:t>https://stackoverflow.com/questions/13493070/point-inside-oriented-bounding-box</w:t>
+        </w:r>
+      </w:hyperlink>
+    </w:p>
     <w:p/>
     <w:sectPr>
       <w:pgSz w:w="11906" w:h="16838"/>

</xml_diff>